<commit_message>
Ebauche du systeme de previsualisation d objet
</commit_message>
<xml_diff>
--- a/Doc_Projet.docx
+++ b/Doc_Projet.docx
@@ -200,17 +200,21 @@
         <w:t>- Avoir un système de barre d’inventaire à la Minecraft pour la répartition des bâtiments et les outils</w:t>
       </w:r>
     </w:p>
-    <w:p/>
-    <w:p/>
-    <w:p/>
-    <w:p/>
-    <w:p/>
-    <w:p/>
-    <w:p/>
-    <w:p/>
-    <w:p>
-      <w:r>
-        <w:lastRenderedPageBreak/>
+    <w:p>
+      <w:r>
+        <w:t>- essayer de travailler l’environnement</w:t>
+      </w:r>
+    </w:p>
+    <w:p/>
+    <w:p/>
+    <w:p/>
+    <w:p/>
+    <w:p/>
+    <w:p/>
+    <w:p/>
+    <w:p/>
+    <w:p>
+      <w:r>
         <w:t>JOUR 1 (06/11) :</w:t>
       </w:r>
       <w:r>
@@ -219,7 +223,27 @@
     </w:p>
     <w:p>
       <w:r>
-        <w:t>Mise en place du projet et définition des objectifs a mettre en place.</w:t>
+        <w:t xml:space="preserve">Mise en place du projet et définition des objectifs </w:t>
+      </w:r>
+      <w:r>
+        <w:t>à</w:t>
+      </w:r>
+      <w:r>
+        <w:t xml:space="preserve"> mettre en place.</w:t>
+      </w:r>
+      <w:r>
+        <w:t xml:space="preserve"> Récupération des assets.</w:t>
+      </w:r>
+    </w:p>
+    <w:p>
+      <w:r>
+        <w:t>Ajout des base du système de la bar d’inventaire a la minecraft + récupération d’un landscape.</w:t>
+      </w:r>
+    </w:p>
+    <w:p/>
+    <w:p>
+      <w:r>
+        <w:t>Début de création du système de prévisualisation de la construction de batiment.</w:t>
       </w:r>
     </w:p>
     <w:sectPr>

</xml_diff>